<commit_message>
fixed up core features.
</commit_message>
<xml_diff>
--- a/Senior_Project/Milestone_4/Team Project Interview.docx
+++ b/Senior_Project/Milestone_4/Team Project Interview.docx
@@ -13,7 +13,13 @@
         <w:t>Q:</w:t>
       </w:r>
       <w:r>
-        <w:t xml:space="preserve"> What is something you would like to see to make a past experience better than your first time playing?</w:t>
+        <w:t xml:space="preserve"> What is something you would like to see to make </w:t>
+      </w:r>
+      <w:r>
+        <w:t>an experience</w:t>
+      </w:r>
+      <w:r>
+        <w:t xml:space="preserve"> better than your first time playing?</w:t>
       </w:r>
     </w:p>
     <w:p/>
@@ -71,7 +77,15 @@
         <w:t>Q:</w:t>
       </w:r>
       <w:r>
-        <w:t xml:space="preserve"> Would you like a basic  step by step video on how to play D&amp;D or how to use our website?</w:t>
+        <w:t xml:space="preserve"> Would you like a </w:t>
+      </w:r>
+      <w:proofErr w:type="gramStart"/>
+      <w:r>
+        <w:t>basic  step</w:t>
+      </w:r>
+      <w:proofErr w:type="gramEnd"/>
+      <w:r>
+        <w:t xml:space="preserve"> by step video on how to play D&amp;D or how to use our website?</w:t>
       </w:r>
     </w:p>
     <w:p/>
@@ -84,142 +98,94 @@
       </w:r>
       <w:r>
         <w:t xml:space="preserve">Yes. A quick tutorial on how to use the website at its fullest is welcome. </w:t>
+      </w:r>
+    </w:p>
+    <w:p/>
+    <w:p>
+      <w:r>
+        <w:t>Q:</w:t>
+      </w:r>
+      <w:r>
+        <w:t xml:space="preserve"> What functionality would you like to see in our D&amp;D?</w:t>
+      </w:r>
+    </w:p>
+    <w:p/>
+    <w:p>
+      <w:r>
+        <w:t>A:</w:t>
+      </w:r>
+      <w:r>
+        <w:t xml:space="preserve"> When creating maps, I would like to have access to the stores, characters that work in the stores and what’s available at what price. Also, who runs the town or the local area and what wildlife would be found in that area for surprise encounters. </w:t>
+      </w:r>
+    </w:p>
+    <w:p/>
+    <w:p>
+      <w:r>
+        <w:t>Q:</w:t>
+      </w:r>
+      <w:r>
+        <w:t xml:space="preserve"> Is there any visuals that you would like to see that other D&amp;D’s does not contain?</w:t>
+      </w:r>
+    </w:p>
+    <w:p/>
+    <w:p>
+      <w:r>
+        <w:t>A:</w:t>
+      </w:r>
+      <w:r>
+        <w:t xml:space="preserve"> Pictures of common monsters and beasts to show the party as they are fighting them</w:t>
+      </w:r>
+      <w:r>
+        <w:t xml:space="preserve"> and then a token of that monster that can be placed on the interactive map so I can later move the tokens. </w:t>
+      </w:r>
+    </w:p>
+    <w:p/>
+    <w:p>
+      <w:r>
+        <w:t>Q:</w:t>
+      </w:r>
+      <w:r>
+        <w:t xml:space="preserve"> As a female user would you like something to make you welcomed?</w:t>
+      </w:r>
+    </w:p>
+    <w:p/>
+    <w:p>
+      <w:r>
+        <w:t>A:</w:t>
+      </w:r>
+      <w:r>
+        <w:t xml:space="preserve"> No. As a female user there is no additional resources that I would need. </w:t>
+      </w:r>
+    </w:p>
+    <w:p/>
+    <w:p>
+      <w:r>
+        <w:t>Q:</w:t>
+      </w:r>
+      <w:r>
+        <w:t xml:space="preserve"> Would like to make this </w:t>
+      </w:r>
+      <w:proofErr w:type="gramStart"/>
+      <w:r>
+        <w:t>a</w:t>
+      </w:r>
+      <w:proofErr w:type="gramEnd"/>
+      <w:r>
+        <w:t xml:space="preserve"> age restricted game or would any age be appropriate?</w:t>
+      </w:r>
+    </w:p>
+    <w:p/>
+    <w:p>
+      <w:r>
+        <w:lastRenderedPageBreak/>
+        <w:t>A:</w:t>
+      </w:r>
+      <w:r>
+        <w:t xml:space="preserve"> Yes. There are many campaigns that have adult content and should be sectored for adults only. </w:t>
       </w:r>
       <w:bookmarkStart w:id="0" w:name="_GoBack"/>
       <w:bookmarkEnd w:id="0"/>
     </w:p>
-    <w:p/>
-    <w:p>
-      <w:r>
-        <w:t>Q:</w:t>
-      </w:r>
-      <w:r>
-        <w:t xml:space="preserve"> What functionality would you like to see in our D&amp;D?</w:t>
-      </w:r>
-    </w:p>
-    <w:p/>
-    <w:p>
-      <w:r>
-        <w:t>A:</w:t>
-      </w:r>
-      <w:r>
-        <w:t xml:space="preserve"> When creating maps, I would like to have access to the stores, characters that work in the stores and what’s available at what price. Also, who runs the town or the local area and what wildlife would be found in that area for surprise encounters. </w:t>
-      </w:r>
-    </w:p>
-    <w:p/>
-    <w:p>
-      <w:r>
-        <w:t>Q:</w:t>
-      </w:r>
-      <w:r>
-        <w:t xml:space="preserve"> Is there any visuals that you would like to see that other D&amp;D’s does not contain?</w:t>
-      </w:r>
-    </w:p>
-    <w:p/>
-    <w:p>
-      <w:r>
-        <w:t>A:</w:t>
-      </w:r>
-      <w:r>
-        <w:t xml:space="preserve"> Pictures of common monsters and beasts to show the party as they are fighting them</w:t>
-      </w:r>
-      <w:r>
-        <w:t xml:space="preserve"> and then a token of that monster that can be placed on the interactive map so I can later move the tokens. </w:t>
-      </w:r>
-    </w:p>
-    <w:p/>
-    <w:p>
-      <w:r>
-        <w:t>Q:</w:t>
-      </w:r>
-      <w:r>
-        <w:t xml:space="preserve"> As a female user would you like something to make you welcomed?</w:t>
-      </w:r>
-    </w:p>
-    <w:p/>
-    <w:p>
-      <w:r>
-        <w:t>A:</w:t>
-      </w:r>
-      <w:r>
-        <w:t xml:space="preserve"> No. As a female user there is no additional resources that I would need. </w:t>
-      </w:r>
-    </w:p>
-    <w:p/>
-    <w:p>
-      <w:r>
-        <w:t>Q:</w:t>
-      </w:r>
-      <w:r>
-        <w:t xml:space="preserve"> Would like to make this a age restricted game or would any age be appropriate?</w:t>
-      </w:r>
-    </w:p>
-    <w:p/>
-    <w:p>
-      <w:r>
-        <w:lastRenderedPageBreak/>
-        <w:t>A:</w:t>
-      </w:r>
-      <w:r>
-        <w:t xml:space="preserve"> Yes. There are many campaigns that have adult content and should be sectored for adults only. </w:t>
-      </w:r>
-    </w:p>
-    <w:p/>
-    <w:p>
-      <w:r>
-        <w:t>Core Feature:</w:t>
-      </w:r>
-    </w:p>
-    <w:p/>
-    <w:p>
-      <w:pPr>
-        <w:pStyle w:val="ListParagraph"/>
-        <w:numPr>
-          <w:ilvl w:val="0"/>
-          <w:numId w:val="1"/>
-        </w:numPr>
-      </w:pPr>
-      <w:r>
-        <w:t>Data base and search with tools (filters)</w:t>
-      </w:r>
-    </w:p>
-    <w:p>
-      <w:pPr>
-        <w:pStyle w:val="ListParagraph"/>
-        <w:numPr>
-          <w:ilvl w:val="0"/>
-          <w:numId w:val="1"/>
-        </w:numPr>
-      </w:pPr>
-      <w:r>
-        <w:t xml:space="preserve">Bookkeeping assistants </w:t>
-      </w:r>
-    </w:p>
-    <w:p>
-      <w:pPr>
-        <w:pStyle w:val="ListParagraph"/>
-        <w:numPr>
-          <w:ilvl w:val="0"/>
-          <w:numId w:val="1"/>
-        </w:numPr>
-      </w:pPr>
-      <w:r>
-        <w:t>Visuals</w:t>
-      </w:r>
-    </w:p>
-    <w:p>
-      <w:pPr>
-        <w:pStyle w:val="ListParagraph"/>
-        <w:numPr>
-          <w:ilvl w:val="0"/>
-          <w:numId w:val="1"/>
-        </w:numPr>
-      </w:pPr>
-      <w:r>
-        <w:t xml:space="preserve">Tutorial for brand new users </w:t>
-      </w:r>
-    </w:p>
-    <w:p/>
     <w:sectPr>
       <w:pgSz w:w="12240" w:h="15840"/>
       <w:pgMar w:top="1440" w:right="1440" w:bottom="1440" w:left="1440" w:header="720" w:footer="720" w:gutter="0"/>

</xml_diff>